<commit_message>
add pdf create repository in Github
</commit_message>
<xml_diff>
--- a/Create Repository in Github/Tạo repo trên github.docx
+++ b/Create Repository in Github/Tạo repo trên github.docx
@@ -47,22 +47,1332 @@
     <w:p>
       <w:pPr>
         <w:spacing w:after="0"/>
-        <w:rPr>
+        <w:jc w:val="both"/>
+        <w:rPr>
+          <w:rFonts w:ascii="Times New Roman" w:hAnsi="Times New Roman" w:cs="Times New Roman"/>
+          <w:sz w:val="26"/>
+          <w:szCs w:val="26"/>
+        </w:rPr>
+      </w:pPr>
+      <w:r>
+        <w:rPr>
+          <w:rFonts w:ascii="Times New Roman" w:hAnsi="Times New Roman" w:cs="Times New Roman"/>
+          <w:b/>
+          <w:bCs/>
+          <w:sz w:val="26"/>
+          <w:szCs w:val="26"/>
+        </w:rPr>
+        <w:t>Abstract:</w:t>
+      </w:r>
+      <w:r>
+        <w:rPr>
+          <w:rFonts w:ascii="Times New Roman" w:hAnsi="Times New Roman" w:cs="Times New Roman"/>
+          <w:sz w:val="26"/>
+          <w:szCs w:val="26"/>
+        </w:rPr>
+        <w:t xml:space="preserve"> Mục tiêu là làm quen với cách mà bạn tạo một dự án cho riêng bạn</w:t>
+      </w:r>
+      <w:r>
+        <w:rPr>
+          <w:rFonts w:ascii="Times New Roman" w:hAnsi="Times New Roman" w:cs="Times New Roman"/>
+          <w:sz w:val="26"/>
+          <w:szCs w:val="26"/>
+        </w:rPr>
+        <w:t xml:space="preserve">. Trong nội dung này gồm có 2 phần: </w:t>
+      </w:r>
+      <w:bookmarkStart w:id="0" w:name="_Hlk217070748"/>
+      <w:r>
+        <w:rPr>
+          <w:rFonts w:ascii="Times New Roman" w:hAnsi="Times New Roman" w:cs="Times New Roman"/>
+          <w:sz w:val="26"/>
+          <w:szCs w:val="26"/>
+        </w:rPr>
+        <w:t>Part I: Tạo repo trên github</w:t>
+      </w:r>
+      <w:bookmarkEnd w:id="0"/>
+      <w:r>
+        <w:rPr>
+          <w:rFonts w:ascii="Times New Roman" w:hAnsi="Times New Roman" w:cs="Times New Roman"/>
+          <w:sz w:val="26"/>
+          <w:szCs w:val="26"/>
+        </w:rPr>
+        <w:t xml:space="preserve">, </w:t>
+      </w:r>
+      <w:r>
+        <w:rPr>
+          <w:rFonts w:ascii="Times New Roman" w:hAnsi="Times New Roman" w:cs="Times New Roman"/>
+          <w:sz w:val="26"/>
+          <w:szCs w:val="26"/>
+        </w:rPr>
+        <w:t>Part II: Đẩy folder hiện tại của bạn lên trên git</w:t>
+      </w:r>
+      <w:r>
+        <w:rPr>
+          <w:rFonts w:ascii="Times New Roman" w:hAnsi="Times New Roman" w:cs="Times New Roman"/>
+          <w:sz w:val="26"/>
+          <w:szCs w:val="26"/>
+        </w:rPr>
+        <w:t xml:space="preserve">. </w:t>
+      </w:r>
+    </w:p>
+    <w:p>
+      <w:pPr>
+        <w:spacing w:after="0"/>
+        <w:jc w:val="both"/>
+        <w:rPr>
+          <w:rFonts w:ascii="Times New Roman" w:hAnsi="Times New Roman" w:cs="Times New Roman"/>
+          <w:sz w:val="26"/>
+          <w:szCs w:val="26"/>
+        </w:rPr>
+      </w:pPr>
+    </w:p>
+    <w:p>
+      <w:pPr>
+        <w:spacing w:after="0"/>
+        <w:jc w:val="center"/>
+        <w:rPr>
+          <w:rFonts w:ascii="Times New Roman" w:hAnsi="Times New Roman" w:cs="Times New Roman"/>
+          <w:b/>
+          <w:bCs/>
+          <w:sz w:val="36"/>
+          <w:szCs w:val="36"/>
+        </w:rPr>
+      </w:pPr>
+      <w:r>
+        <w:rPr>
+          <w:rFonts w:ascii="Times New Roman" w:hAnsi="Times New Roman" w:cs="Times New Roman"/>
+          <w:b/>
+          <w:bCs/>
+          <w:sz w:val="36"/>
+          <w:szCs w:val="36"/>
+        </w:rPr>
+        <w:t>Part I: Tạo repo trên github</w:t>
+      </w:r>
+    </w:p>
+    <w:p>
+      <w:pPr>
+        <w:spacing w:after="0"/>
+        <w:jc w:val="both"/>
+        <w:rPr>
+          <w:rFonts w:ascii="Times New Roman" w:hAnsi="Times New Roman" w:cs="Times New Roman"/>
+          <w:sz w:val="26"/>
+          <w:szCs w:val="26"/>
+        </w:rPr>
+      </w:pPr>
+      <w:r>
+        <w:rPr>
+          <w:rFonts w:ascii="Times New Roman" w:hAnsi="Times New Roman" w:cs="Times New Roman"/>
+          <w:b/>
+          <w:bCs/>
+          <w:sz w:val="26"/>
+          <w:szCs w:val="26"/>
+        </w:rPr>
+        <w:t>Bước 1:</w:t>
+      </w:r>
+      <w:r>
+        <w:rPr>
+          <w:rFonts w:ascii="Times New Roman" w:hAnsi="Times New Roman" w:cs="Times New Roman"/>
+          <w:sz w:val="26"/>
+          <w:szCs w:val="26"/>
+        </w:rPr>
+        <w:t xml:space="preserve"> Truy cập vào link github của bạn: </w:t>
+      </w:r>
+      <w:hyperlink r:id="rId5" w:history="1">
+        <w:r>
+          <w:rPr>
+            <w:rStyle w:val="Hyperlink"/>
+            <w:rFonts w:ascii="Times New Roman" w:hAnsi="Times New Roman" w:cs="Times New Roman"/>
+            <w:sz w:val="26"/>
+            <w:szCs w:val="26"/>
+          </w:rPr>
+          <w:t>https://github</w:t>
+        </w:r>
+        <w:r>
+          <w:rPr>
+            <w:rStyle w:val="Hyperlink"/>
+            <w:rFonts w:ascii="Times New Roman" w:hAnsi="Times New Roman" w:cs="Times New Roman"/>
+            <w:sz w:val="26"/>
+            <w:szCs w:val="26"/>
+          </w:rPr>
+          <w:t>.</w:t>
+        </w:r>
+        <w:r>
+          <w:rPr>
+            <w:rStyle w:val="Hyperlink"/>
+            <w:rFonts w:ascii="Times New Roman" w:hAnsi="Times New Roman" w:cs="Times New Roman"/>
+            <w:sz w:val="26"/>
+            <w:szCs w:val="26"/>
+          </w:rPr>
+          <w:t>com/</w:t>
+        </w:r>
+      </w:hyperlink>
+    </w:p>
+    <w:p>
+      <w:pPr>
+        <w:spacing w:after="0"/>
+        <w:jc w:val="both"/>
+        <w:rPr>
+          <w:rFonts w:ascii="Times New Roman" w:hAnsi="Times New Roman" w:cs="Times New Roman"/>
+          <w:sz w:val="26"/>
+          <w:szCs w:val="26"/>
+        </w:rPr>
+      </w:pPr>
+      <w:r>
+        <w:rPr>
+          <w:rFonts w:ascii="Times New Roman" w:hAnsi="Times New Roman" w:cs="Times New Roman"/>
+          <w:b/>
+          <w:bCs/>
+          <w:sz w:val="26"/>
+          <w:szCs w:val="26"/>
+        </w:rPr>
+        <w:t xml:space="preserve">Bước 2: </w:t>
+      </w:r>
+      <w:r>
+        <w:rPr>
+          <w:rFonts w:ascii="Times New Roman" w:hAnsi="Times New Roman" w:cs="Times New Roman"/>
+          <w:sz w:val="26"/>
+          <w:szCs w:val="26"/>
+        </w:rPr>
+        <w:t>Chọn new trên Dashboard</w:t>
+      </w:r>
+    </w:p>
+    <w:p>
+      <w:pPr>
+        <w:spacing w:after="0"/>
+        <w:jc w:val="center"/>
+        <w:rPr>
+          <w:sz w:val="36"/>
+          <w:szCs w:val="36"/>
+        </w:rPr>
+      </w:pPr>
+      <w:r>
+        <w:rPr>
+          <w:sz w:val="36"/>
+          <w:szCs w:val="36"/>
+        </w:rPr>
+        <w:drawing>
+          <wp:inline distT="0" distB="0" distL="0" distR="0" wp14:anchorId="3E289CFB" wp14:editId="209E2591">
+            <wp:extent cx="3886200" cy="5321641"/>
+            <wp:effectExtent l="0" t="0" r="0" b="0"/>
+            <wp:docPr id="1" name="Picture 1"/>
+            <wp:cNvGraphicFramePr>
+              <a:graphicFrameLocks xmlns:a="http://schemas.openxmlformats.org/drawingml/2006/main" noChangeAspect="1"/>
+            </wp:cNvGraphicFramePr>
+            <a:graphic xmlns:a="http://schemas.openxmlformats.org/drawingml/2006/main">
+              <a:graphicData uri="http://schemas.openxmlformats.org/drawingml/2006/picture">
+                <pic:pic xmlns:pic="http://schemas.openxmlformats.org/drawingml/2006/picture">
+                  <pic:nvPicPr>
+                    <pic:cNvPr id="1" name=""/>
+                    <pic:cNvPicPr/>
+                  </pic:nvPicPr>
+                  <pic:blipFill>
+                    <a:blip r:embed="rId6"/>
+                    <a:stretch>
+                      <a:fillRect/>
+                    </a:stretch>
+                  </pic:blipFill>
+                  <pic:spPr>
+                    <a:xfrm>
+                      <a:off x="0" y="0"/>
+                      <a:ext cx="3900164" cy="5340763"/>
+                    </a:xfrm>
+                    <a:prstGeom prst="rect">
+                      <a:avLst/>
+                    </a:prstGeom>
+                  </pic:spPr>
+                </pic:pic>
+              </a:graphicData>
+            </a:graphic>
+          </wp:inline>
+        </w:drawing>
+      </w:r>
+    </w:p>
+    <w:p>
+      <w:pPr>
+        <w:spacing w:after="0"/>
+        <w:rPr>
+          <w:rFonts w:ascii="Times New Roman" w:hAnsi="Times New Roman" w:cs="Times New Roman"/>
+          <w:b/>
+          <w:bCs/>
+          <w:sz w:val="26"/>
+          <w:szCs w:val="26"/>
+        </w:rPr>
+      </w:pPr>
+    </w:p>
+    <w:p>
+      <w:pPr>
+        <w:spacing w:after="0"/>
+        <w:rPr>
+          <w:rFonts w:ascii="Times New Roman" w:hAnsi="Times New Roman" w:cs="Times New Roman"/>
+          <w:b/>
+          <w:bCs/>
+          <w:sz w:val="26"/>
+          <w:szCs w:val="26"/>
+        </w:rPr>
+      </w:pPr>
+    </w:p>
+    <w:p>
+      <w:pPr>
+        <w:spacing w:after="0"/>
+        <w:rPr>
+          <w:rFonts w:ascii="Times New Roman" w:hAnsi="Times New Roman" w:cs="Times New Roman"/>
+          <w:sz w:val="26"/>
+          <w:szCs w:val="26"/>
+        </w:rPr>
+      </w:pPr>
+      <w:r>
+        <w:rPr>
+          <w:rFonts w:ascii="Times New Roman" w:hAnsi="Times New Roman" w:cs="Times New Roman"/>
+          <w:b/>
+          <w:bCs/>
+          <w:sz w:val="26"/>
+          <w:szCs w:val="26"/>
+        </w:rPr>
+        <w:lastRenderedPageBreak/>
+        <w:t>Bước 3:</w:t>
+      </w:r>
+      <w:r>
+        <w:rPr>
+          <w:rFonts w:ascii="Times New Roman" w:hAnsi="Times New Roman" w:cs="Times New Roman"/>
+          <w:sz w:val="26"/>
+          <w:szCs w:val="26"/>
+        </w:rPr>
+        <w:t xml:space="preserve"> Điền thông tin vào các mục cần thiết</w:t>
+      </w:r>
+    </w:p>
+    <w:p>
+      <w:pPr>
+        <w:spacing w:after="0"/>
+        <w:jc w:val="center"/>
+        <w:rPr>
+          <w:sz w:val="36"/>
+          <w:szCs w:val="36"/>
+        </w:rPr>
+      </w:pPr>
+      <w:r>
+        <w:rPr>
+          <w:sz w:val="36"/>
+          <w:szCs w:val="36"/>
+        </w:rPr>
+        <w:drawing>
+          <wp:inline distT="0" distB="0" distL="0" distR="0" wp14:anchorId="3749F133" wp14:editId="2DC1B92F">
+            <wp:extent cx="4591691" cy="6849431"/>
+            <wp:effectExtent l="19050" t="19050" r="18415" b="27940"/>
+            <wp:docPr id="2" name="Picture 2"/>
+            <wp:cNvGraphicFramePr>
+              <a:graphicFrameLocks xmlns:a="http://schemas.openxmlformats.org/drawingml/2006/main" noChangeAspect="1"/>
+            </wp:cNvGraphicFramePr>
+            <a:graphic xmlns:a="http://schemas.openxmlformats.org/drawingml/2006/main">
+              <a:graphicData uri="http://schemas.openxmlformats.org/drawingml/2006/picture">
+                <pic:pic xmlns:pic="http://schemas.openxmlformats.org/drawingml/2006/picture">
+                  <pic:nvPicPr>
+                    <pic:cNvPr id="1" name=""/>
+                    <pic:cNvPicPr/>
+                  </pic:nvPicPr>
+                  <pic:blipFill>
+                    <a:blip r:embed="rId7"/>
+                    <a:stretch>
+                      <a:fillRect/>
+                    </a:stretch>
+                  </pic:blipFill>
+                  <pic:spPr>
+                    <a:xfrm>
+                      <a:off x="0" y="0"/>
+                      <a:ext cx="4591691" cy="6849431"/>
+                    </a:xfrm>
+                    <a:prstGeom prst="rect">
+                      <a:avLst/>
+                    </a:prstGeom>
+                    <a:ln>
+                      <a:solidFill>
+                        <a:schemeClr val="tx1"/>
+                      </a:solidFill>
+                    </a:ln>
+                  </pic:spPr>
+                </pic:pic>
+              </a:graphicData>
+            </a:graphic>
+          </wp:inline>
+        </w:drawing>
+      </w:r>
+    </w:p>
+    <w:p>
+      <w:pPr>
+        <w:spacing w:after="0"/>
+        <w:rPr>
+          <w:rFonts w:ascii="Times New Roman" w:hAnsi="Times New Roman" w:cs="Times New Roman"/>
+          <w:b/>
+          <w:bCs/>
+          <w:sz w:val="26"/>
+          <w:szCs w:val="26"/>
+        </w:rPr>
+      </w:pPr>
+      <w:r>
+        <w:rPr>
+          <w:rFonts w:ascii="Times New Roman" w:hAnsi="Times New Roman" w:cs="Times New Roman"/>
+          <w:sz w:val="26"/>
+          <w:szCs w:val="26"/>
+        </w:rPr>
+        <w:t xml:space="preserve">Sau khi điền các thông tin xong, ta click vào </w:t>
+      </w:r>
+      <w:r>
+        <w:rPr>
+          <w:rFonts w:ascii="Times New Roman" w:hAnsi="Times New Roman" w:cs="Times New Roman"/>
+          <w:b/>
+          <w:bCs/>
+          <w:sz w:val="26"/>
+          <w:szCs w:val="26"/>
+        </w:rPr>
+        <w:t>“Create repository”</w:t>
+      </w:r>
+    </w:p>
+    <w:p>
+      <w:pPr>
+        <w:spacing w:after="0"/>
+        <w:rPr>
+          <w:rFonts w:ascii="Times New Roman" w:hAnsi="Times New Roman" w:cs="Times New Roman"/>
+          <w:sz w:val="26"/>
+          <w:szCs w:val="26"/>
+        </w:rPr>
+      </w:pPr>
+    </w:p>
+    <w:p>
+      <w:pPr>
+        <w:spacing w:after="0"/>
+        <w:rPr>
+          <w:rFonts w:ascii="Times New Roman" w:hAnsi="Times New Roman" w:cs="Times New Roman"/>
+          <w:sz w:val="26"/>
+          <w:szCs w:val="26"/>
+        </w:rPr>
+      </w:pPr>
+    </w:p>
+    <w:p>
+      <w:pPr>
+        <w:spacing w:after="0"/>
+        <w:rPr>
+          <w:rFonts w:ascii="Times New Roman" w:hAnsi="Times New Roman" w:cs="Times New Roman"/>
+          <w:sz w:val="26"/>
+          <w:szCs w:val="26"/>
+        </w:rPr>
+      </w:pPr>
+    </w:p>
+    <w:p>
+      <w:pPr>
+        <w:spacing w:after="0"/>
+        <w:rPr>
+          <w:rFonts w:ascii="Times New Roman" w:hAnsi="Times New Roman" w:cs="Times New Roman"/>
+          <w:sz w:val="26"/>
+          <w:szCs w:val="26"/>
+        </w:rPr>
+      </w:pPr>
+      <w:r>
+        <w:rPr>
+          <w:rFonts w:ascii="Times New Roman" w:hAnsi="Times New Roman" w:cs="Times New Roman"/>
+          <w:b/>
+          <w:bCs/>
+          <w:sz w:val="26"/>
+          <w:szCs w:val="26"/>
+        </w:rPr>
+        <w:lastRenderedPageBreak/>
+        <w:t>Bước 4:</w:t>
+      </w:r>
+      <w:r>
+        <w:rPr>
+          <w:rFonts w:ascii="Times New Roman" w:hAnsi="Times New Roman" w:cs="Times New Roman"/>
+          <w:sz w:val="26"/>
+          <w:szCs w:val="26"/>
+        </w:rPr>
+        <w:t xml:space="preserve"> Sau khi tạo xong github sẽ redirect tới repository của bạn vừa tạo</w:t>
+      </w:r>
+      <w:r>
+        <w:rPr>
+          <w:rFonts w:ascii="Times New Roman" w:hAnsi="Times New Roman" w:cs="Times New Roman"/>
+          <w:sz w:val="26"/>
+          <w:szCs w:val="26"/>
+        </w:rPr>
+        <w:t>.</w:t>
+      </w:r>
+    </w:p>
+    <w:p>
+      <w:pPr>
+        <w:spacing w:after="0"/>
+        <w:rPr>
+          <w:sz w:val="36"/>
+          <w:szCs w:val="36"/>
+        </w:rPr>
+      </w:pPr>
+      <w:r>
+        <w:rPr>
+          <w:sz w:val="36"/>
+          <w:szCs w:val="36"/>
+        </w:rPr>
+        <w:drawing>
+          <wp:inline distT="0" distB="0" distL="0" distR="0" wp14:anchorId="4C538007" wp14:editId="53B14244">
+            <wp:extent cx="5943600" cy="4598670"/>
+            <wp:effectExtent l="19050" t="19050" r="19050" b="19050"/>
+            <wp:docPr id="3" name="Picture 3"/>
+            <wp:cNvGraphicFramePr>
+              <a:graphicFrameLocks xmlns:a="http://schemas.openxmlformats.org/drawingml/2006/main" noChangeAspect="1"/>
+            </wp:cNvGraphicFramePr>
+            <a:graphic xmlns:a="http://schemas.openxmlformats.org/drawingml/2006/main">
+              <a:graphicData uri="http://schemas.openxmlformats.org/drawingml/2006/picture">
+                <pic:pic xmlns:pic="http://schemas.openxmlformats.org/drawingml/2006/picture">
+                  <pic:nvPicPr>
+                    <pic:cNvPr id="1" name=""/>
+                    <pic:cNvPicPr/>
+                  </pic:nvPicPr>
+                  <pic:blipFill>
+                    <a:blip r:embed="rId8"/>
+                    <a:stretch>
+                      <a:fillRect/>
+                    </a:stretch>
+                  </pic:blipFill>
+                  <pic:spPr>
+                    <a:xfrm>
+                      <a:off x="0" y="0"/>
+                      <a:ext cx="5943600" cy="4598670"/>
+                    </a:xfrm>
+                    <a:prstGeom prst="rect">
+                      <a:avLst/>
+                    </a:prstGeom>
+                    <a:ln>
+                      <a:solidFill>
+                        <a:schemeClr val="tx1"/>
+                      </a:solidFill>
+                    </a:ln>
+                  </pic:spPr>
+                </pic:pic>
+              </a:graphicData>
+            </a:graphic>
+          </wp:inline>
+        </w:drawing>
+      </w:r>
+    </w:p>
+    <w:p>
+      <w:pPr>
+        <w:spacing w:after="0"/>
+        <w:jc w:val="center"/>
+        <w:rPr>
+          <w:rFonts w:ascii="Times New Roman" w:hAnsi="Times New Roman" w:cs="Times New Roman"/>
+          <w:b/>
+          <w:bCs/>
+          <w:sz w:val="36"/>
+          <w:szCs w:val="36"/>
+        </w:rPr>
+      </w:pPr>
+    </w:p>
+    <w:p>
+      <w:pPr>
+        <w:spacing w:after="0"/>
+        <w:jc w:val="center"/>
+        <w:rPr>
+          <w:rFonts w:ascii="Times New Roman" w:hAnsi="Times New Roman" w:cs="Times New Roman"/>
+          <w:b/>
+          <w:bCs/>
+          <w:sz w:val="36"/>
+          <w:szCs w:val="36"/>
+        </w:rPr>
+      </w:pPr>
+      <w:r>
+        <w:rPr>
+          <w:rFonts w:ascii="Times New Roman" w:hAnsi="Times New Roman" w:cs="Times New Roman"/>
+          <w:b/>
+          <w:bCs/>
+          <w:sz w:val="36"/>
+          <w:szCs w:val="36"/>
+        </w:rPr>
+        <w:t>Part II: Đẩy folder hiện tại của bạn lên trên git.</w:t>
+      </w:r>
+    </w:p>
+    <w:p>
+      <w:pPr>
+        <w:spacing w:after="0"/>
+        <w:rPr>
+          <w:rFonts w:ascii="Times New Roman" w:hAnsi="Times New Roman" w:cs="Times New Roman"/>
+          <w:sz w:val="26"/>
+          <w:szCs w:val="26"/>
+        </w:rPr>
+      </w:pPr>
+      <w:r>
+        <w:rPr>
+          <w:rFonts w:ascii="Times New Roman" w:hAnsi="Times New Roman" w:cs="Times New Roman"/>
+          <w:sz w:val="26"/>
+          <w:szCs w:val="26"/>
+        </w:rPr>
+        <w:t>Giả sử đây là folder “Create Repository in Github” bạn muốn đẩy lên trên repo của mình.</w:t>
+      </w:r>
+    </w:p>
+    <w:p>
+      <w:pPr>
+        <w:spacing w:after="0"/>
+        <w:rPr>
+          <w:sz w:val="36"/>
+          <w:szCs w:val="36"/>
+        </w:rPr>
+      </w:pPr>
+      <w:r>
+        <w:rPr>
+          <w:sz w:val="36"/>
+          <w:szCs w:val="36"/>
+        </w:rPr>
+        <w:drawing>
+          <wp:inline distT="0" distB="0" distL="0" distR="0" wp14:anchorId="20D551F8" wp14:editId="2FFBFAC7">
+            <wp:extent cx="5943600" cy="1508125"/>
+            <wp:effectExtent l="0" t="0" r="0" b="0"/>
+            <wp:docPr id="4" name="Picture 4"/>
+            <wp:cNvGraphicFramePr>
+              <a:graphicFrameLocks xmlns:a="http://schemas.openxmlformats.org/drawingml/2006/main" noChangeAspect="1"/>
+            </wp:cNvGraphicFramePr>
+            <a:graphic xmlns:a="http://schemas.openxmlformats.org/drawingml/2006/main">
+              <a:graphicData uri="http://schemas.openxmlformats.org/drawingml/2006/picture">
+                <pic:pic xmlns:pic="http://schemas.openxmlformats.org/drawingml/2006/picture">
+                  <pic:nvPicPr>
+                    <pic:cNvPr id="1" name=""/>
+                    <pic:cNvPicPr/>
+                  </pic:nvPicPr>
+                  <pic:blipFill>
+                    <a:blip r:embed="rId9"/>
+                    <a:stretch>
+                      <a:fillRect/>
+                    </a:stretch>
+                  </pic:blipFill>
+                  <pic:spPr>
+                    <a:xfrm>
+                      <a:off x="0" y="0"/>
+                      <a:ext cx="5943600" cy="1508125"/>
+                    </a:xfrm>
+                    <a:prstGeom prst="rect">
+                      <a:avLst/>
+                    </a:prstGeom>
+                  </pic:spPr>
+                </pic:pic>
+              </a:graphicData>
+            </a:graphic>
+          </wp:inline>
+        </w:drawing>
+      </w:r>
+    </w:p>
+    <w:p>
+      <w:pPr>
+        <w:spacing w:after="0"/>
+        <w:rPr>
+          <w:rFonts w:ascii="Times New Roman" w:hAnsi="Times New Roman" w:cs="Times New Roman"/>
+          <w:b/>
+          <w:bCs/>
+          <w:sz w:val="26"/>
+          <w:szCs w:val="26"/>
+        </w:rPr>
+      </w:pPr>
+    </w:p>
+    <w:p>
+      <w:pPr>
+        <w:spacing w:after="0"/>
+        <w:rPr>
+          <w:rFonts w:ascii="Times New Roman" w:hAnsi="Times New Roman" w:cs="Times New Roman"/>
+          <w:b/>
+          <w:bCs/>
+          <w:sz w:val="26"/>
+          <w:szCs w:val="26"/>
+        </w:rPr>
+      </w:pPr>
+    </w:p>
+    <w:p>
+      <w:pPr>
+        <w:spacing w:after="0"/>
+        <w:rPr>
+          <w:rFonts w:ascii="Times New Roman" w:hAnsi="Times New Roman" w:cs="Times New Roman"/>
+          <w:b/>
+          <w:bCs/>
+          <w:sz w:val="26"/>
+          <w:szCs w:val="26"/>
+        </w:rPr>
+      </w:pPr>
+    </w:p>
+    <w:p>
+      <w:pPr>
+        <w:spacing w:after="0"/>
+        <w:rPr>
+          <w:rFonts w:ascii="Times New Roman" w:hAnsi="Times New Roman" w:cs="Times New Roman"/>
+          <w:b/>
+          <w:bCs/>
+          <w:sz w:val="26"/>
+          <w:szCs w:val="26"/>
+        </w:rPr>
+      </w:pPr>
+    </w:p>
+    <w:p>
+      <w:pPr>
+        <w:spacing w:after="0"/>
+        <w:rPr>
+          <w:rFonts w:ascii="Times New Roman" w:hAnsi="Times New Roman" w:cs="Times New Roman"/>
+          <w:b/>
+          <w:bCs/>
+          <w:sz w:val="26"/>
+          <w:szCs w:val="26"/>
+        </w:rPr>
+      </w:pPr>
+      <w:r>
+        <w:rPr>
+          <w:rFonts w:ascii="Times New Roman" w:hAnsi="Times New Roman" w:cs="Times New Roman"/>
+          <w:b/>
+          <w:bCs/>
+          <w:sz w:val="26"/>
+          <w:szCs w:val="26"/>
+        </w:rPr>
+        <w:lastRenderedPageBreak/>
+        <w:t xml:space="preserve">Bước </w:t>
+      </w:r>
+      <w:r>
+        <w:rPr>
+          <w:rFonts w:ascii="Times New Roman" w:hAnsi="Times New Roman" w:cs="Times New Roman"/>
+          <w:b/>
+          <w:bCs/>
+          <w:sz w:val="26"/>
+          <w:szCs w:val="26"/>
+        </w:rPr>
+        <w:t>1</w:t>
+      </w:r>
+      <w:r>
+        <w:rPr>
+          <w:rFonts w:ascii="Times New Roman" w:hAnsi="Times New Roman" w:cs="Times New Roman"/>
+          <w:b/>
+          <w:bCs/>
+          <w:sz w:val="26"/>
+          <w:szCs w:val="26"/>
+        </w:rPr>
+        <w:t>:</w:t>
+      </w:r>
+      <w:r>
+        <w:rPr>
+          <w:rFonts w:ascii="Times New Roman" w:hAnsi="Times New Roman" w:cs="Times New Roman"/>
+          <w:b/>
+          <w:bCs/>
+          <w:sz w:val="26"/>
+          <w:szCs w:val="26"/>
+        </w:rPr>
+        <w:t xml:space="preserve"> Mở “cmd” ngay tại folder hiện tại của bạn</w:t>
+      </w:r>
+      <w:r>
+        <w:rPr>
+          <w:rFonts w:ascii="Times New Roman" w:hAnsi="Times New Roman" w:cs="Times New Roman"/>
+          <w:b/>
+          <w:bCs/>
+          <w:sz w:val="26"/>
+          <w:szCs w:val="26"/>
+        </w:rPr>
+        <w:t xml:space="preserve"> và thực hiện các bước như ảnh</w:t>
+      </w:r>
+    </w:p>
+    <w:p>
+      <w:pPr>
+        <w:spacing w:after="0"/>
+        <w:rPr>
+          <w:rFonts w:ascii="Times New Roman" w:hAnsi="Times New Roman" w:cs="Times New Roman"/>
+          <w:b/>
+          <w:bCs/>
+          <w:sz w:val="26"/>
+          <w:szCs w:val="26"/>
+        </w:rPr>
+      </w:pPr>
+    </w:p>
+    <w:p>
+      <w:pPr>
+        <w:spacing w:after="0"/>
+        <w:jc w:val="center"/>
+        <w:rPr>
+          <w:rFonts w:ascii="Times New Roman" w:hAnsi="Times New Roman" w:cs="Times New Roman"/>
+          <w:b/>
+          <w:bCs/>
+          <w:sz w:val="26"/>
+          <w:szCs w:val="26"/>
+        </w:rPr>
+      </w:pPr>
+      <w:r>
+        <w:rPr>
+          <w:rFonts w:ascii="Times New Roman" w:hAnsi="Times New Roman" w:cs="Times New Roman"/>
+          <w:b/>
+          <w:bCs/>
+          <w:sz w:val="26"/>
+          <w:szCs w:val="26"/>
+        </w:rPr>
+        <w:drawing>
+          <wp:inline distT="0" distB="0" distL="0" distR="0" wp14:anchorId="41DA313B" wp14:editId="379B0C85">
+            <wp:extent cx="4933950" cy="3074230"/>
+            <wp:effectExtent l="0" t="0" r="0" b="0"/>
+            <wp:docPr id="6" name="Picture 6"/>
+            <wp:cNvGraphicFramePr>
+              <a:graphicFrameLocks xmlns:a="http://schemas.openxmlformats.org/drawingml/2006/main" noChangeAspect="1"/>
+            </wp:cNvGraphicFramePr>
+            <a:graphic xmlns:a="http://schemas.openxmlformats.org/drawingml/2006/main">
+              <a:graphicData uri="http://schemas.openxmlformats.org/drawingml/2006/picture">
+                <pic:pic xmlns:pic="http://schemas.openxmlformats.org/drawingml/2006/picture">
+                  <pic:nvPicPr>
+                    <pic:cNvPr id="1" name=""/>
+                    <pic:cNvPicPr/>
+                  </pic:nvPicPr>
+                  <pic:blipFill>
+                    <a:blip r:embed="rId10"/>
+                    <a:stretch>
+                      <a:fillRect/>
+                    </a:stretch>
+                  </pic:blipFill>
+                  <pic:spPr>
+                    <a:xfrm>
+                      <a:off x="0" y="0"/>
+                      <a:ext cx="4938861" cy="3077290"/>
+                    </a:xfrm>
+                    <a:prstGeom prst="rect">
+                      <a:avLst/>
+                    </a:prstGeom>
+                  </pic:spPr>
+                </pic:pic>
+              </a:graphicData>
+            </a:graphic>
+          </wp:inline>
+        </w:drawing>
+      </w:r>
+    </w:p>
+    <w:p>
+      <w:pPr>
+        <w:spacing w:after="0"/>
+        <w:rPr>
+          <w:rFonts w:ascii="Times New Roman" w:hAnsi="Times New Roman" w:cs="Times New Roman"/>
+          <w:b/>
+          <w:bCs/>
+          <w:sz w:val="26"/>
+          <w:szCs w:val="26"/>
+        </w:rPr>
+      </w:pPr>
+    </w:p>
+    <w:p>
+      <w:pPr>
+        <w:pStyle w:val="ListParagraph"/>
+        <w:numPr>
+          <w:ilvl w:val="0"/>
+          <w:numId w:val="1"/>
+        </w:numPr>
+        <w:spacing w:after="0"/>
+        <w:rPr>
+          <w:rFonts w:ascii="Times New Roman" w:hAnsi="Times New Roman" w:cs="Times New Roman"/>
+          <w:b/>
+          <w:bCs/>
+          <w:sz w:val="26"/>
+          <w:szCs w:val="26"/>
+        </w:rPr>
+      </w:pPr>
+      <w:r>
+        <w:rPr>
+          <w:rFonts w:ascii="Times New Roman" w:hAnsi="Times New Roman" w:cs="Times New Roman"/>
+          <w:b/>
+          <w:bCs/>
+          <w:sz w:val="26"/>
+          <w:szCs w:val="26"/>
+        </w:rPr>
+        <w:t>Bước 1: Khởi tạo Git repository</w:t>
+      </w:r>
+    </w:p>
+    <w:p>
+      <w:pPr>
+        <w:spacing w:after="0"/>
+        <w:ind w:left="360"/>
+        <w:rPr>
+          <w:rFonts w:ascii="Times New Roman" w:hAnsi="Times New Roman" w:cs="Times New Roman"/>
+          <w:sz w:val="26"/>
+          <w:szCs w:val="26"/>
+        </w:rPr>
+      </w:pPr>
+      <w:r>
+        <w:rPr>
+          <w:rFonts w:ascii="Times New Roman" w:hAnsi="Times New Roman" w:cs="Times New Roman"/>
+          <w:sz w:val="26"/>
+          <w:szCs w:val="26"/>
+        </w:rPr>
+        <w:t>Sử dụng lệnh git init để khởi tạo một Git repository mới trong thư mục Documents.</w:t>
+      </w:r>
+    </w:p>
+    <w:p>
+      <w:pPr>
+        <w:pStyle w:val="ListParagraph"/>
+        <w:numPr>
+          <w:ilvl w:val="0"/>
+          <w:numId w:val="1"/>
+        </w:numPr>
+        <w:spacing w:after="0"/>
+        <w:rPr>
+          <w:rFonts w:ascii="Times New Roman" w:hAnsi="Times New Roman" w:cs="Times New Roman"/>
+          <w:b/>
+          <w:bCs/>
+          <w:sz w:val="26"/>
+          <w:szCs w:val="26"/>
+        </w:rPr>
+      </w:pPr>
+      <w:r>
+        <w:rPr>
+          <w:rFonts w:ascii="Times New Roman" w:hAnsi="Times New Roman" w:cs="Times New Roman"/>
+          <w:b/>
+          <w:bCs/>
+          <w:sz w:val="26"/>
+          <w:szCs w:val="26"/>
+        </w:rPr>
+        <w:t>Bước 2: Thêm các file vào staging area</w:t>
+      </w:r>
+    </w:p>
+    <w:p>
+      <w:pPr>
+        <w:spacing w:after="0"/>
+        <w:ind w:left="360"/>
+        <w:rPr>
+          <w:rFonts w:ascii="Times New Roman" w:hAnsi="Times New Roman" w:cs="Times New Roman"/>
+          <w:sz w:val="26"/>
+          <w:szCs w:val="26"/>
+        </w:rPr>
+      </w:pPr>
+      <w:r>
+        <w:rPr>
+          <w:rFonts w:ascii="Times New Roman" w:hAnsi="Times New Roman" w:cs="Times New Roman"/>
+          <w:sz w:val="26"/>
+          <w:szCs w:val="26"/>
+        </w:rPr>
+        <w:t xml:space="preserve">Dùng lệnh </w:t>
+      </w:r>
+      <w:r>
+        <w:rPr>
+          <w:rFonts w:ascii="Times New Roman" w:hAnsi="Times New Roman" w:cs="Times New Roman"/>
           <w:i/>
           <w:iCs/>
-          <w:sz w:val="40"/>
-          <w:szCs w:val="40"/>
-        </w:rPr>
-      </w:pPr>
-    </w:p>
-    <w:p>
-      <w:pPr>
-        <w:spacing w:after="0"/>
-        <w:rPr>
-          <w:sz w:val="40"/>
-          <w:szCs w:val="40"/>
-        </w:rPr>
-      </w:pPr>
+          <w:sz w:val="26"/>
+          <w:szCs w:val="26"/>
+        </w:rPr>
+        <w:t>“</w:t>
+      </w:r>
+      <w:r>
+        <w:rPr>
+          <w:rFonts w:ascii="Times New Roman" w:hAnsi="Times New Roman" w:cs="Times New Roman"/>
+          <w:i/>
+          <w:iCs/>
+          <w:sz w:val="26"/>
+          <w:szCs w:val="26"/>
+        </w:rPr>
+        <w:t xml:space="preserve">git </w:t>
+      </w:r>
+      <w:proofErr w:type="gramStart"/>
+      <w:r>
+        <w:rPr>
+          <w:rFonts w:ascii="Times New Roman" w:hAnsi="Times New Roman" w:cs="Times New Roman"/>
+          <w:i/>
+          <w:iCs/>
+          <w:sz w:val="26"/>
+          <w:szCs w:val="26"/>
+        </w:rPr>
+        <w:t>add .</w:t>
+      </w:r>
+      <w:proofErr w:type="gramEnd"/>
+      <w:r>
+        <w:rPr>
+          <w:rFonts w:ascii="Times New Roman" w:hAnsi="Times New Roman" w:cs="Times New Roman"/>
+          <w:i/>
+          <w:iCs/>
+          <w:sz w:val="26"/>
+          <w:szCs w:val="26"/>
+        </w:rPr>
+        <w:t>”</w:t>
+      </w:r>
+      <w:r>
+        <w:rPr>
+          <w:rFonts w:ascii="Times New Roman" w:hAnsi="Times New Roman" w:cs="Times New Roman"/>
+          <w:sz w:val="26"/>
+          <w:szCs w:val="26"/>
+        </w:rPr>
+        <w:t xml:space="preserve"> để thêm toàn bộ file trong thư mục vào vùng staging, chuẩn bị cho việc commit.</w:t>
+      </w:r>
+    </w:p>
+    <w:p>
+      <w:pPr>
+        <w:pStyle w:val="ListParagraph"/>
+        <w:numPr>
+          <w:ilvl w:val="0"/>
+          <w:numId w:val="1"/>
+        </w:numPr>
+        <w:spacing w:after="0"/>
+        <w:rPr>
+          <w:rFonts w:ascii="Times New Roman" w:hAnsi="Times New Roman" w:cs="Times New Roman"/>
+          <w:b/>
+          <w:bCs/>
+          <w:sz w:val="26"/>
+          <w:szCs w:val="26"/>
+        </w:rPr>
+      </w:pPr>
+      <w:r>
+        <w:rPr>
+          <w:rFonts w:ascii="Times New Roman" w:hAnsi="Times New Roman" w:cs="Times New Roman"/>
+          <w:b/>
+          <w:bCs/>
+          <w:sz w:val="26"/>
+          <w:szCs w:val="26"/>
+        </w:rPr>
+        <w:t>Bước 3: Commit lần đầu</w:t>
+      </w:r>
+    </w:p>
+    <w:p>
+      <w:pPr>
+        <w:spacing w:after="0"/>
+        <w:ind w:left="360"/>
+        <w:rPr>
+          <w:rFonts w:ascii="Times New Roman" w:hAnsi="Times New Roman" w:cs="Times New Roman"/>
+          <w:sz w:val="26"/>
+          <w:szCs w:val="26"/>
+        </w:rPr>
+      </w:pPr>
+      <w:r>
+        <w:rPr>
+          <w:rFonts w:ascii="Times New Roman" w:hAnsi="Times New Roman" w:cs="Times New Roman"/>
+          <w:sz w:val="26"/>
+          <w:szCs w:val="26"/>
+        </w:rPr>
+        <w:t xml:space="preserve">Thực hiện lệnh </w:t>
+      </w:r>
+      <w:r>
+        <w:rPr>
+          <w:rFonts w:ascii="Times New Roman" w:hAnsi="Times New Roman" w:cs="Times New Roman"/>
+          <w:i/>
+          <w:iCs/>
+          <w:sz w:val="26"/>
+          <w:szCs w:val="26"/>
+        </w:rPr>
+        <w:t>git commit -m "create folder first time"</w:t>
+      </w:r>
+      <w:r>
+        <w:rPr>
+          <w:rFonts w:ascii="Times New Roman" w:hAnsi="Times New Roman" w:cs="Times New Roman"/>
+          <w:sz w:val="26"/>
+          <w:szCs w:val="26"/>
+        </w:rPr>
+        <w:t xml:space="preserve"> để lưu lại trạng thái ban đầu của project vào Git với thông điệp mô tả.</w:t>
+      </w:r>
+    </w:p>
+    <w:p>
+      <w:pPr>
+        <w:pStyle w:val="ListParagraph"/>
+        <w:numPr>
+          <w:ilvl w:val="0"/>
+          <w:numId w:val="1"/>
+        </w:numPr>
+        <w:spacing w:after="0"/>
+        <w:rPr>
+          <w:rFonts w:ascii="Times New Roman" w:hAnsi="Times New Roman" w:cs="Times New Roman"/>
+          <w:b/>
+          <w:bCs/>
+          <w:sz w:val="26"/>
+          <w:szCs w:val="26"/>
+        </w:rPr>
+      </w:pPr>
+      <w:r>
+        <w:rPr>
+          <w:rFonts w:ascii="Times New Roman" w:hAnsi="Times New Roman" w:cs="Times New Roman"/>
+          <w:b/>
+          <w:bCs/>
+          <w:sz w:val="26"/>
+          <w:szCs w:val="26"/>
+        </w:rPr>
+        <w:t>Bước 4: Liên kết với repository trên GitHub</w:t>
+      </w:r>
+    </w:p>
+    <w:p>
+      <w:pPr>
+        <w:spacing w:after="0"/>
+        <w:ind w:left="360"/>
+        <w:rPr>
+          <w:rFonts w:ascii="Times New Roman" w:hAnsi="Times New Roman" w:cs="Times New Roman"/>
+          <w:sz w:val="26"/>
+          <w:szCs w:val="26"/>
+        </w:rPr>
+      </w:pPr>
+      <w:r>
+        <w:rPr>
+          <w:rFonts w:ascii="Times New Roman" w:hAnsi="Times New Roman" w:cs="Times New Roman"/>
+          <w:sz w:val="26"/>
+          <w:szCs w:val="26"/>
+        </w:rPr>
+        <w:t xml:space="preserve">Sử dụng lệnh </w:t>
+      </w:r>
+      <w:r>
+        <w:rPr>
+          <w:rFonts w:ascii="Times New Roman" w:hAnsi="Times New Roman" w:cs="Times New Roman"/>
+          <w:i/>
+          <w:iCs/>
+          <w:sz w:val="26"/>
+          <w:szCs w:val="26"/>
+        </w:rPr>
+        <w:t>git remote add origin &lt;URL&gt;</w:t>
+      </w:r>
+      <w:r>
+        <w:rPr>
+          <w:rFonts w:ascii="Times New Roman" w:hAnsi="Times New Roman" w:cs="Times New Roman"/>
+          <w:sz w:val="26"/>
+          <w:szCs w:val="26"/>
+        </w:rPr>
+        <w:t xml:space="preserve"> để kết nối repository local với repository từ xa trên GitHub.</w:t>
+      </w:r>
+    </w:p>
+    <w:p>
+      <w:pPr>
+        <w:pStyle w:val="ListParagraph"/>
+        <w:numPr>
+          <w:ilvl w:val="0"/>
+          <w:numId w:val="1"/>
+        </w:numPr>
+        <w:spacing w:after="0"/>
+        <w:rPr>
+          <w:rFonts w:ascii="Times New Roman" w:hAnsi="Times New Roman" w:cs="Times New Roman"/>
+          <w:b/>
+          <w:bCs/>
+          <w:sz w:val="26"/>
+          <w:szCs w:val="26"/>
+        </w:rPr>
+      </w:pPr>
+      <w:r>
+        <w:rPr>
+          <w:rFonts w:ascii="Times New Roman" w:hAnsi="Times New Roman" w:cs="Times New Roman"/>
+          <w:b/>
+          <w:bCs/>
+          <w:sz w:val="26"/>
+          <w:szCs w:val="26"/>
+        </w:rPr>
+        <w:t>Bước 5: Đẩy source code lên GitHub</w:t>
+      </w:r>
+    </w:p>
+    <w:p>
+      <w:pPr>
+        <w:spacing w:after="0"/>
+        <w:ind w:left="360"/>
+        <w:rPr>
+          <w:rFonts w:ascii="Times New Roman" w:hAnsi="Times New Roman" w:cs="Times New Roman"/>
+          <w:sz w:val="26"/>
+          <w:szCs w:val="26"/>
+        </w:rPr>
+      </w:pPr>
+      <w:r>
+        <w:rPr>
+          <w:rFonts w:ascii="Times New Roman" w:hAnsi="Times New Roman" w:cs="Times New Roman"/>
+          <w:sz w:val="26"/>
+          <w:szCs w:val="26"/>
+        </w:rPr>
+        <w:t xml:space="preserve">Dùng lệnh </w:t>
+      </w:r>
+      <w:r>
+        <w:rPr>
+          <w:rFonts w:ascii="Times New Roman" w:hAnsi="Times New Roman" w:cs="Times New Roman"/>
+          <w:i/>
+          <w:iCs/>
+          <w:sz w:val="26"/>
+          <w:szCs w:val="26"/>
+        </w:rPr>
+        <w:t>git push origin main</w:t>
+      </w:r>
+      <w:r>
+        <w:rPr>
+          <w:rFonts w:ascii="Times New Roman" w:hAnsi="Times New Roman" w:cs="Times New Roman"/>
+          <w:sz w:val="26"/>
+          <w:szCs w:val="26"/>
+        </w:rPr>
+        <w:t xml:space="preserve"> để đẩy toàn bộ commit từ local repository lên nhánh main trên GitHub.</w:t>
+      </w:r>
+    </w:p>
+    <w:p>
+      <w:pPr>
+        <w:spacing w:after="0"/>
+        <w:ind w:left="360"/>
+        <w:rPr>
+          <w:rFonts w:ascii="Times New Roman" w:hAnsi="Times New Roman" w:cs="Times New Roman"/>
+          <w:sz w:val="26"/>
+          <w:szCs w:val="26"/>
+        </w:rPr>
+      </w:pPr>
+    </w:p>
+    <w:p>
+      <w:pPr>
+        <w:spacing w:after="0"/>
+        <w:ind w:left="360"/>
+        <w:rPr>
+          <w:rFonts w:ascii="Times New Roman" w:hAnsi="Times New Roman" w:cs="Times New Roman"/>
+          <w:b/>
+          <w:bCs/>
+          <w:sz w:val="26"/>
+          <w:szCs w:val="26"/>
+        </w:rPr>
+      </w:pPr>
+    </w:p>
+    <w:p>
+      <w:pPr>
+        <w:spacing w:after="0"/>
+        <w:ind w:left="360"/>
+        <w:rPr>
+          <w:rFonts w:ascii="Times New Roman" w:hAnsi="Times New Roman" w:cs="Times New Roman"/>
+          <w:b/>
+          <w:bCs/>
+          <w:sz w:val="26"/>
+          <w:szCs w:val="26"/>
+        </w:rPr>
+      </w:pPr>
+    </w:p>
+    <w:p>
+      <w:pPr>
+        <w:spacing w:after="0"/>
+        <w:ind w:left="360"/>
+        <w:rPr>
+          <w:rFonts w:ascii="Times New Roman" w:hAnsi="Times New Roman" w:cs="Times New Roman"/>
+          <w:b/>
+          <w:bCs/>
+          <w:sz w:val="26"/>
+          <w:szCs w:val="26"/>
+        </w:rPr>
+      </w:pPr>
+    </w:p>
+    <w:p>
+      <w:pPr>
+        <w:spacing w:after="0"/>
+        <w:ind w:left="360"/>
+        <w:rPr>
+          <w:rFonts w:ascii="Times New Roman" w:hAnsi="Times New Roman" w:cs="Times New Roman"/>
+          <w:b/>
+          <w:bCs/>
+          <w:sz w:val="26"/>
+          <w:szCs w:val="26"/>
+        </w:rPr>
+      </w:pPr>
+    </w:p>
+    <w:p>
+      <w:pPr>
+        <w:spacing w:after="0"/>
+        <w:ind w:left="360"/>
+        <w:rPr>
+          <w:rFonts w:ascii="Times New Roman" w:hAnsi="Times New Roman" w:cs="Times New Roman"/>
+          <w:b/>
+          <w:bCs/>
+          <w:sz w:val="26"/>
+          <w:szCs w:val="26"/>
+        </w:rPr>
+      </w:pPr>
+    </w:p>
+    <w:p>
+      <w:pPr>
+        <w:spacing w:after="0"/>
+        <w:ind w:left="360"/>
+        <w:rPr>
+          <w:rFonts w:ascii="Times New Roman" w:hAnsi="Times New Roman" w:cs="Times New Roman"/>
+          <w:sz w:val="26"/>
+          <w:szCs w:val="26"/>
+        </w:rPr>
+      </w:pPr>
+      <w:r>
+        <w:rPr>
+          <w:rFonts w:ascii="Times New Roman" w:hAnsi="Times New Roman" w:cs="Times New Roman"/>
+          <w:b/>
+          <w:bCs/>
+          <w:sz w:val="26"/>
+          <w:szCs w:val="26"/>
+        </w:rPr>
+        <w:lastRenderedPageBreak/>
+        <w:t>Bước 2:</w:t>
+      </w:r>
+      <w:r>
+        <w:rPr>
+          <w:rFonts w:ascii="Times New Roman" w:hAnsi="Times New Roman" w:cs="Times New Roman"/>
+          <w:sz w:val="26"/>
+          <w:szCs w:val="26"/>
+        </w:rPr>
+        <w:t xml:space="preserve"> Lên trang github ngay tại mục repo bạn vừa tạo</w:t>
+      </w:r>
+    </w:p>
+    <w:p>
+      <w:pPr>
+        <w:spacing w:after="0"/>
+        <w:rPr>
+          <w:rFonts w:ascii="Times New Roman" w:hAnsi="Times New Roman" w:cs="Times New Roman"/>
+          <w:b/>
+          <w:bCs/>
+          <w:sz w:val="26"/>
+          <w:szCs w:val="26"/>
+        </w:rPr>
+      </w:pPr>
+    </w:p>
+    <w:p>
+      <w:pPr>
+        <w:spacing w:after="0"/>
+        <w:rPr>
+          <w:sz w:val="36"/>
+          <w:szCs w:val="36"/>
+        </w:rPr>
+      </w:pPr>
+      <w:r>
+        <w:rPr>
+          <w:sz w:val="36"/>
+          <w:szCs w:val="36"/>
+        </w:rPr>
+        <w:drawing>
+          <wp:inline distT="0" distB="0" distL="0" distR="0" wp14:anchorId="29CACD67" wp14:editId="15E5306B">
+            <wp:extent cx="5943600" cy="3484245"/>
+            <wp:effectExtent l="0" t="0" r="0" b="1905"/>
+            <wp:docPr id="7" name="Picture 7"/>
+            <wp:cNvGraphicFramePr>
+              <a:graphicFrameLocks xmlns:a="http://schemas.openxmlformats.org/drawingml/2006/main" noChangeAspect="1"/>
+            </wp:cNvGraphicFramePr>
+            <a:graphic xmlns:a="http://schemas.openxmlformats.org/drawingml/2006/main">
+              <a:graphicData uri="http://schemas.openxmlformats.org/drawingml/2006/picture">
+                <pic:pic xmlns:pic="http://schemas.openxmlformats.org/drawingml/2006/picture">
+                  <pic:nvPicPr>
+                    <pic:cNvPr id="1" name=""/>
+                    <pic:cNvPicPr/>
+                  </pic:nvPicPr>
+                  <pic:blipFill>
+                    <a:blip r:embed="rId11"/>
+                    <a:stretch>
+                      <a:fillRect/>
+                    </a:stretch>
+                  </pic:blipFill>
+                  <pic:spPr>
+                    <a:xfrm>
+                      <a:off x="0" y="0"/>
+                      <a:ext cx="5943600" cy="3484245"/>
+                    </a:xfrm>
+                    <a:prstGeom prst="rect">
+                      <a:avLst/>
+                    </a:prstGeom>
+                  </pic:spPr>
+                </pic:pic>
+              </a:graphicData>
+            </a:graphic>
+          </wp:inline>
+        </w:drawing>
+      </w:r>
+    </w:p>
+    <w:p>
+      <w:pPr>
+        <w:spacing w:after="0"/>
+        <w:rPr>
+          <w:sz w:val="36"/>
+          <w:szCs w:val="36"/>
+        </w:rPr>
+      </w:pPr>
+    </w:p>
+    <w:p>
+      <w:pPr>
+        <w:spacing w:after="0"/>
+        <w:ind w:left="360"/>
+        <w:rPr>
+          <w:rFonts w:ascii="Times New Roman" w:hAnsi="Times New Roman" w:cs="Times New Roman"/>
+          <w:sz w:val="26"/>
+          <w:szCs w:val="26"/>
+        </w:rPr>
+      </w:pPr>
+      <w:r>
+        <w:rPr>
+          <w:rFonts w:ascii="Times New Roman" w:hAnsi="Times New Roman" w:cs="Times New Roman"/>
+          <w:sz w:val="26"/>
+          <w:szCs w:val="26"/>
+        </w:rPr>
+        <w:t>Như vậy đây là các bước bạn cần thực hiện để tạo một dự án cho riêng github cá nhân của mình</w:t>
+      </w:r>
     </w:p>
     <w:sectPr>
       <w:pgSz w:w="12240" w:h="15840"/>
@@ -72,6 +1382,127 @@
     </w:sectPr>
   </w:body>
 </w:document>
+</file>
+
+<file path=word/numbering.xml><?xml version="1.0" encoding="utf-8"?>
+<w:numbering xmlns:wpc="http://schemas.microsoft.com/office/word/2010/wordprocessingCanvas" xmlns:cx="http://schemas.microsoft.com/office/drawing/2014/chartex" xmlns:cx1="http://schemas.microsoft.com/office/drawing/2015/9/8/chartex" xmlns:cx2="http://schemas.microsoft.com/office/drawing/2015/10/21/chartex" xmlns:cx3="http://schemas.microsoft.com/office/drawing/2016/5/9/chartex" xmlns:cx4="http://schemas.microsoft.com/office/drawing/2016/5/10/chartex" xmlns:cx5="http://schemas.microsoft.com/office/drawing/2016/5/11/chartex" xmlns:cx6="http://schemas.microsoft.com/office/drawing/2016/5/12/chartex" xmlns:cx7="http://schemas.microsoft.com/office/drawing/2016/5/13/chartex" xmlns:cx8="http://schemas.microsoft.com/office/drawing/2016/5/14/chartex" xmlns:mc="http://schemas.openxmlformats.org/markup-compatibility/2006" xmlns:aink="http://schemas.microsoft.com/office/drawing/2016/ink" xmlns:am3d="http://schemas.microsoft.com/office/drawing/2017/model3d" xmlns:o="urn:schemas-microsoft-com:office:office" xmlns:oel="http://schemas.microsoft.com/office/2019/extlst" xmlns:r="http://schemas.openxmlformats.org/officeDocument/2006/relationships" xmlns:m="http://schemas.openxmlformats.org/officeDocument/2006/math" xmlns:v="urn:schemas-microsoft-com:vml" xmlns:wp14="http://schemas.microsoft.com/office/word/2010/wordprocessingDrawing" xmlns:wp="http://schemas.openxmlformats.org/drawingml/2006/wordprocessingDrawing" xmlns:w10="urn:schemas-microsoft-com:office:word" xmlns:w="http://schemas.openxmlformats.org/wordprocessingml/2006/main" xmlns:w14="http://schemas.microsoft.com/office/word/2010/wordml" xmlns:w15="http://schemas.microsoft.com/office/word/2012/wordml" xmlns:w16cex="http://schemas.microsoft.com/office/word/2018/wordml/cex" xmlns:w16cid="http://schemas.microsoft.com/office/word/2016/wordml/cid" xmlns:w16="http://schemas.microsoft.com/office/word/2018/wordml" xmlns:w16sdtdh="http://schemas.microsoft.com/office/word/2020/wordml/sdtdatahash" xmlns:w16se="http://schemas.microsoft.com/office/word/2015/wordml/symex" xmlns:wpg="http://schemas.microsoft.com/office/word/2010/wordprocessingGroup" xmlns:wpi="http://schemas.microsoft.com/office/word/2010/wordprocessingInk" xmlns:wne="http://schemas.microsoft.com/office/word/2006/wordml" xmlns:wps="http://schemas.microsoft.com/office/word/2010/wordprocessingShape" mc:Ignorable="w14 w15 w16se w16cid w16 w16cex w16sdtdh wp14">
+  <w:abstractNum w:abstractNumId="0" w15:restartNumberingAfterBreak="0">
+    <w:nsid w:val="443039D0"/>
+    <w:multiLevelType w:val="hybridMultilevel"/>
+    <w:tmpl w:val="355A18EE"/>
+    <w:lvl w:ilvl="0" w:tplc="04090001">
+      <w:start w:val="1"/>
+      <w:numFmt w:val="bullet"/>
+      <w:lvlText w:val=""/>
+      <w:lvlJc w:val="left"/>
+      <w:pPr>
+        <w:ind w:left="720" w:hanging="360"/>
+      </w:pPr>
+      <w:rPr>
+        <w:rFonts w:ascii="Symbol" w:hAnsi="Symbol" w:hint="default"/>
+      </w:rPr>
+    </w:lvl>
+    <w:lvl w:ilvl="1" w:tplc="04090003" w:tentative="1">
+      <w:start w:val="1"/>
+      <w:numFmt w:val="bullet"/>
+      <w:lvlText w:val="o"/>
+      <w:lvlJc w:val="left"/>
+      <w:pPr>
+        <w:ind w:left="1440" w:hanging="360"/>
+      </w:pPr>
+      <w:rPr>
+        <w:rFonts w:ascii="Courier New" w:hAnsi="Courier New" w:cs="Courier New" w:hint="default"/>
+      </w:rPr>
+    </w:lvl>
+    <w:lvl w:ilvl="2" w:tplc="04090005" w:tentative="1">
+      <w:start w:val="1"/>
+      <w:numFmt w:val="bullet"/>
+      <w:lvlText w:val=""/>
+      <w:lvlJc w:val="left"/>
+      <w:pPr>
+        <w:ind w:left="2160" w:hanging="360"/>
+      </w:pPr>
+      <w:rPr>
+        <w:rFonts w:ascii="Wingdings" w:hAnsi="Wingdings" w:hint="default"/>
+      </w:rPr>
+    </w:lvl>
+    <w:lvl w:ilvl="3" w:tplc="04090001" w:tentative="1">
+      <w:start w:val="1"/>
+      <w:numFmt w:val="bullet"/>
+      <w:lvlText w:val=""/>
+      <w:lvlJc w:val="left"/>
+      <w:pPr>
+        <w:ind w:left="2880" w:hanging="360"/>
+      </w:pPr>
+      <w:rPr>
+        <w:rFonts w:ascii="Symbol" w:hAnsi="Symbol" w:hint="default"/>
+      </w:rPr>
+    </w:lvl>
+    <w:lvl w:ilvl="4" w:tplc="04090003" w:tentative="1">
+      <w:start w:val="1"/>
+      <w:numFmt w:val="bullet"/>
+      <w:lvlText w:val="o"/>
+      <w:lvlJc w:val="left"/>
+      <w:pPr>
+        <w:ind w:left="3600" w:hanging="360"/>
+      </w:pPr>
+      <w:rPr>
+        <w:rFonts w:ascii="Courier New" w:hAnsi="Courier New" w:cs="Courier New" w:hint="default"/>
+      </w:rPr>
+    </w:lvl>
+    <w:lvl w:ilvl="5" w:tplc="04090005" w:tentative="1">
+      <w:start w:val="1"/>
+      <w:numFmt w:val="bullet"/>
+      <w:lvlText w:val=""/>
+      <w:lvlJc w:val="left"/>
+      <w:pPr>
+        <w:ind w:left="4320" w:hanging="360"/>
+      </w:pPr>
+      <w:rPr>
+        <w:rFonts w:ascii="Wingdings" w:hAnsi="Wingdings" w:hint="default"/>
+      </w:rPr>
+    </w:lvl>
+    <w:lvl w:ilvl="6" w:tplc="04090001" w:tentative="1">
+      <w:start w:val="1"/>
+      <w:numFmt w:val="bullet"/>
+      <w:lvlText w:val=""/>
+      <w:lvlJc w:val="left"/>
+      <w:pPr>
+        <w:ind w:left="5040" w:hanging="360"/>
+      </w:pPr>
+      <w:rPr>
+        <w:rFonts w:ascii="Symbol" w:hAnsi="Symbol" w:hint="default"/>
+      </w:rPr>
+    </w:lvl>
+    <w:lvl w:ilvl="7" w:tplc="04090003" w:tentative="1">
+      <w:start w:val="1"/>
+      <w:numFmt w:val="bullet"/>
+      <w:lvlText w:val="o"/>
+      <w:lvlJc w:val="left"/>
+      <w:pPr>
+        <w:ind w:left="5760" w:hanging="360"/>
+      </w:pPr>
+      <w:rPr>
+        <w:rFonts w:ascii="Courier New" w:hAnsi="Courier New" w:cs="Courier New" w:hint="default"/>
+      </w:rPr>
+    </w:lvl>
+    <w:lvl w:ilvl="8" w:tplc="04090005" w:tentative="1">
+      <w:start w:val="1"/>
+      <w:numFmt w:val="bullet"/>
+      <w:lvlText w:val=""/>
+      <w:lvlJc w:val="left"/>
+      <w:pPr>
+        <w:ind w:left="6480" w:hanging="360"/>
+      </w:pPr>
+      <w:rPr>
+        <w:rFonts w:ascii="Wingdings" w:hAnsi="Wingdings" w:hint="default"/>
+      </w:rPr>
+    </w:lvl>
+  </w:abstractNum>
+  <w:num w:numId="1" w16cid:durableId="1031035444">
+    <w:abstractNumId w:val="0"/>
+  </w:num>
+</w:numbering>
 </file>
 
 <file path=word/styles.xml><?xml version="1.0" encoding="utf-8"?>
@@ -474,6 +1905,7 @@
   <w:style w:type="paragraph" w:default="1" w:styleId="Normal">
     <w:name w:val="Normal"/>
     <w:qFormat/>
+    <w:rsid w:val="00A30EE3"/>
   </w:style>
   <w:style w:type="paragraph" w:styleId="Heading1">
     <w:name w:val="heading 1"/>
@@ -677,7 +2109,6 @@
   <w:style w:type="character" w:default="1" w:styleId="DefaultParagraphFont">
     <w:name w:val="Default Paragraph Font"/>
     <w:uiPriority w:val="1"/>
-    <w:semiHidden/>
     <w:unhideWhenUsed/>
   </w:style>
   <w:style w:type="table" w:default="1" w:styleId="TableNormal">
@@ -989,6 +2420,41 @@
       <w:smallCaps/>
       <w:color w:val="0F4761" w:themeColor="accent1" w:themeShade="BF"/>
       <w:spacing w:val="5"/>
+    </w:rPr>
+  </w:style>
+  <w:style w:type="character" w:styleId="Hyperlink">
+    <w:name w:val="Hyperlink"/>
+    <w:basedOn w:val="DefaultParagraphFont"/>
+    <w:uiPriority w:val="99"/>
+    <w:unhideWhenUsed/>
+    <w:rsid w:val="00CE4EF2"/>
+    <w:rPr>
+      <w:color w:val="467886" w:themeColor="hyperlink"/>
+      <w:u w:val="single"/>
+    </w:rPr>
+  </w:style>
+  <w:style w:type="character" w:styleId="UnresolvedMention">
+    <w:name w:val="Unresolved Mention"/>
+    <w:basedOn w:val="DefaultParagraphFont"/>
+    <w:uiPriority w:val="99"/>
+    <w:semiHidden/>
+    <w:unhideWhenUsed/>
+    <w:rsid w:val="00CE4EF2"/>
+    <w:rPr>
+      <w:color w:val="605E5C"/>
+      <w:shd w:val="clear" w:color="auto" w:fill="E1DFDD"/>
+    </w:rPr>
+  </w:style>
+  <w:style w:type="character" w:styleId="FollowedHyperlink">
+    <w:name w:val="FollowedHyperlink"/>
+    <w:basedOn w:val="DefaultParagraphFont"/>
+    <w:uiPriority w:val="99"/>
+    <w:semiHidden/>
+    <w:unhideWhenUsed/>
+    <w:rsid w:val="00CE4EF2"/>
+    <w:rPr>
+      <w:color w:val="96607D" w:themeColor="followedHyperlink"/>
+      <w:u w:val="single"/>
     </w:rPr>
   </w:style>
 </w:styles>

</xml_diff>